<commit_message>
Changed the proposal for the research
</commit_message>
<xml_diff>
--- a/doc/Proposal for the research.docx
+++ b/doc/Proposal for the research.docx
@@ -29,234 +29,526 @@
     <w:p>
       <w:pPr>
         <w:spacing w:after="80" w:line="360" w:lineRule="auto"/>
-        <w:ind w:firstLine="709"/>
-        <w:rPr>
-          <w:rFonts w:ascii="Times New Roman" w:eastAsia="Times New Roman" w:hAnsi="Times New Roman" w:cs="Times New Roman"/>
-          <w:sz w:val="24"/>
-          <w:szCs w:val="24"/>
-          <w:lang w:eastAsia="uk-UA"/>
-        </w:rPr>
-      </w:pPr>
+        <w:rPr>
+          <w:rFonts w:ascii="Times New Roman" w:eastAsia="Times New Roman" w:hAnsi="Times New Roman" w:cs="Times New Roman"/>
+          <w:sz w:val="24"/>
+          <w:szCs w:val="24"/>
+          <w:lang w:eastAsia="uk-UA"/>
+        </w:rPr>
+      </w:pPr>
+      <w:r>
+        <w:rPr>
+          <w:rFonts w:ascii="Times New Roman" w:eastAsia="Times New Roman" w:hAnsi="Times New Roman" w:cs="Times New Roman"/>
+          <w:sz w:val="24"/>
+          <w:szCs w:val="24"/>
+          <w:lang w:eastAsia="uk-UA"/>
+        </w:rPr>
+        <w:tab/>
+        <w:t xml:space="preserve">Оскільки </w:t>
+      </w:r>
+      <w:r>
+        <w:rPr>
+          <w:rFonts w:ascii="Times New Roman" w:eastAsia="Times New Roman" w:hAnsi="Times New Roman" w:cs="Times New Roman"/>
+          <w:sz w:val="24"/>
+          <w:szCs w:val="24"/>
+          <w:lang w:val="en-US" w:eastAsia="uk-UA"/>
+        </w:rPr>
+        <w:t>API</w:t>
+      </w:r>
+      <w:r>
+        <w:rPr>
+          <w:rFonts w:ascii="Times New Roman" w:eastAsia="Times New Roman" w:hAnsi="Times New Roman" w:cs="Times New Roman"/>
+          <w:sz w:val="24"/>
+          <w:szCs w:val="24"/>
+          <w:lang w:eastAsia="uk-UA"/>
+        </w:rPr>
+        <w:t>, яке я буду використовувати, дає повну інформацію про фільми чи серіали, я хочу провести декілька досліджень:</w:t>
+      </w:r>
+    </w:p>
+    <w:p>
+      <w:pPr>
+        <w:pStyle w:val="a4"/>
+        <w:numPr>
+          <w:ilvl w:val="0"/>
+          <w:numId w:val="1"/>
+        </w:numPr>
+        <w:spacing w:after="80" w:line="360" w:lineRule="auto"/>
+        <w:rPr>
+          <w:rFonts w:ascii="Times New Roman" w:eastAsia="Times New Roman" w:hAnsi="Times New Roman" w:cs="Times New Roman"/>
+          <w:sz w:val="24"/>
+          <w:szCs w:val="24"/>
+          <w:lang w:eastAsia="uk-UA"/>
+        </w:rPr>
+      </w:pPr>
+      <w:r>
+        <w:rPr>
+          <w:rFonts w:ascii="Times New Roman" w:eastAsia="Times New Roman" w:hAnsi="Times New Roman" w:cs="Times New Roman"/>
+          <w:sz w:val="24"/>
+          <w:szCs w:val="24"/>
+          <w:lang w:eastAsia="uk-UA"/>
+        </w:rPr>
+        <w:t xml:space="preserve">Я використаю дані про рейтинги серіалів, які надає </w:t>
+      </w:r>
+      <w:r>
+        <w:rPr>
+          <w:rFonts w:ascii="Times New Roman" w:eastAsia="Times New Roman" w:hAnsi="Times New Roman" w:cs="Times New Roman"/>
+          <w:sz w:val="24"/>
+          <w:szCs w:val="24"/>
+          <w:lang w:eastAsia="uk-UA"/>
+        </w:rPr>
+        <w:t xml:space="preserve">сайт </w:t>
+      </w:r>
+      <w:proofErr w:type="spellStart"/>
+      <w:r>
+        <w:rPr>
+          <w:rFonts w:ascii="Times New Roman" w:eastAsia="Times New Roman" w:hAnsi="Times New Roman" w:cs="Times New Roman"/>
+          <w:i/>
+          <w:sz w:val="24"/>
+          <w:szCs w:val="24"/>
+          <w:u w:val="single"/>
+          <w:lang w:val="ru-RU" w:eastAsia="uk-UA"/>
+        </w:rPr>
+        <w:t>http</w:t>
+      </w:r>
+      <w:proofErr w:type="spellEnd"/>
+      <w:r>
+        <w:rPr>
+          <w:rFonts w:ascii="Times New Roman" w:eastAsia="Times New Roman" w:hAnsi="Times New Roman" w:cs="Times New Roman"/>
+          <w:i/>
+          <w:sz w:val="24"/>
+          <w:szCs w:val="24"/>
+          <w:u w:val="single"/>
+          <w:lang w:eastAsia="uk-UA"/>
+        </w:rPr>
+        <w:t>://</w:t>
+      </w:r>
+      <w:proofErr w:type="spellStart"/>
+      <w:r>
+        <w:rPr>
+          <w:rFonts w:ascii="Times New Roman" w:eastAsia="Times New Roman" w:hAnsi="Times New Roman" w:cs="Times New Roman"/>
+          <w:i/>
+          <w:sz w:val="24"/>
+          <w:szCs w:val="24"/>
+          <w:u w:val="single"/>
+          <w:lang w:val="ru-RU" w:eastAsia="uk-UA"/>
+        </w:rPr>
+        <w:t>www</w:t>
+      </w:r>
+      <w:proofErr w:type="spellEnd"/>
+      <w:r>
+        <w:rPr>
+          <w:rFonts w:ascii="Times New Roman" w:eastAsia="Times New Roman" w:hAnsi="Times New Roman" w:cs="Times New Roman"/>
+          <w:i/>
+          <w:sz w:val="24"/>
+          <w:szCs w:val="24"/>
+          <w:u w:val="single"/>
+          <w:lang w:eastAsia="uk-UA"/>
+        </w:rPr>
+        <w:t>.</w:t>
+      </w:r>
+      <w:proofErr w:type="spellStart"/>
+      <w:r>
+        <w:rPr>
+          <w:rFonts w:ascii="Times New Roman" w:eastAsia="Times New Roman" w:hAnsi="Times New Roman" w:cs="Times New Roman"/>
+          <w:i/>
+          <w:sz w:val="24"/>
+          <w:szCs w:val="24"/>
+          <w:u w:val="single"/>
+          <w:lang w:val="ru-RU" w:eastAsia="uk-UA"/>
+        </w:rPr>
+        <w:t>empireonline</w:t>
+      </w:r>
+      <w:proofErr w:type="spellEnd"/>
+      <w:r>
+        <w:rPr>
+          <w:rFonts w:ascii="Times New Roman" w:eastAsia="Times New Roman" w:hAnsi="Times New Roman" w:cs="Times New Roman"/>
+          <w:i/>
+          <w:sz w:val="24"/>
+          <w:szCs w:val="24"/>
+          <w:u w:val="single"/>
+          <w:lang w:eastAsia="uk-UA"/>
+        </w:rPr>
+        <w:t>.</w:t>
+      </w:r>
+      <w:proofErr w:type="spellStart"/>
+      <w:r>
+        <w:rPr>
+          <w:rFonts w:ascii="Times New Roman" w:eastAsia="Times New Roman" w:hAnsi="Times New Roman" w:cs="Times New Roman"/>
+          <w:i/>
+          <w:sz w:val="24"/>
+          <w:szCs w:val="24"/>
+          <w:u w:val="single"/>
+          <w:lang w:val="ru-RU" w:eastAsia="uk-UA"/>
+        </w:rPr>
+        <w:t>com</w:t>
+      </w:r>
+      <w:proofErr w:type="spellEnd"/>
+      <w:r>
+        <w:rPr>
+          <w:rFonts w:ascii="Times New Roman" w:eastAsia="Times New Roman" w:hAnsi="Times New Roman" w:cs="Times New Roman"/>
+          <w:i/>
+          <w:sz w:val="24"/>
+          <w:szCs w:val="24"/>
+          <w:u w:val="single"/>
+          <w:lang w:eastAsia="uk-UA"/>
+        </w:rPr>
+        <w:t xml:space="preserve"> </w:t>
+      </w:r>
+      <w:r>
+        <w:rPr>
+          <w:rFonts w:ascii="Times New Roman" w:eastAsia="Times New Roman" w:hAnsi="Times New Roman" w:cs="Times New Roman"/>
+          <w:sz w:val="24"/>
+          <w:szCs w:val="24"/>
+          <w:lang w:eastAsia="uk-UA"/>
+        </w:rPr>
+        <w:t>(</w:t>
+      </w:r>
+      <w:r>
+        <w:rPr>
+          <w:rFonts w:ascii="Times New Roman" w:eastAsia="Times New Roman" w:hAnsi="Times New Roman" w:cs="Times New Roman"/>
+          <w:sz w:val="24"/>
+          <w:szCs w:val="24"/>
+          <w:lang w:eastAsia="uk-UA"/>
+        </w:rPr>
+        <w:t>для прикладу, візьму топ-50</w:t>
+      </w:r>
+      <w:r>
+        <w:rPr>
+          <w:rFonts w:ascii="Times New Roman" w:eastAsia="Times New Roman" w:hAnsi="Times New Roman" w:cs="Times New Roman"/>
+          <w:sz w:val="24"/>
+          <w:szCs w:val="24"/>
+          <w:lang w:eastAsia="uk-UA"/>
+        </w:rPr>
+        <w:t xml:space="preserve"> позицій у рейтингу)</w:t>
+      </w:r>
+      <w:r>
+        <w:rPr>
+          <w:rFonts w:ascii="Times New Roman" w:eastAsia="Times New Roman" w:hAnsi="Times New Roman" w:cs="Times New Roman"/>
+          <w:sz w:val="24"/>
+          <w:szCs w:val="24"/>
+          <w:lang w:eastAsia="uk-UA"/>
+        </w:rPr>
+        <w:t xml:space="preserve">, </w:t>
+      </w:r>
+      <w:r>
+        <w:rPr>
+          <w:rFonts w:ascii="Times New Roman" w:eastAsia="Times New Roman" w:hAnsi="Times New Roman" w:cs="Times New Roman"/>
+          <w:sz w:val="24"/>
+          <w:szCs w:val="24"/>
+          <w:lang w:eastAsia="uk-UA"/>
+        </w:rPr>
+        <w:t xml:space="preserve">й </w:t>
+      </w:r>
+      <w:r>
+        <w:rPr>
+          <w:rFonts w:ascii="Times New Roman" w:eastAsia="Times New Roman" w:hAnsi="Times New Roman" w:cs="Times New Roman"/>
+          <w:sz w:val="24"/>
+          <w:szCs w:val="24"/>
+          <w:lang w:eastAsia="uk-UA"/>
+        </w:rPr>
+        <w:t>зроблю досл</w:t>
+      </w:r>
+      <w:r>
+        <w:rPr>
+          <w:rFonts w:ascii="Times New Roman" w:eastAsia="Times New Roman" w:hAnsi="Times New Roman" w:cs="Times New Roman"/>
+          <w:sz w:val="24"/>
+          <w:szCs w:val="24"/>
+          <w:lang w:eastAsia="uk-UA"/>
+        </w:rPr>
+        <w:t xml:space="preserve">ідження того, які актори або акторки найчастіше знімаються у найпопулярніших </w:t>
+      </w:r>
+      <w:r>
+        <w:rPr>
+          <w:rFonts w:ascii="Times New Roman" w:eastAsia="Times New Roman" w:hAnsi="Times New Roman" w:cs="Times New Roman"/>
+          <w:sz w:val="24"/>
+          <w:szCs w:val="24"/>
+          <w:lang w:eastAsia="uk-UA"/>
+        </w:rPr>
+        <w:t>серіалах</w:t>
+      </w:r>
+      <w:r>
+        <w:rPr>
+          <w:rFonts w:ascii="Times New Roman" w:eastAsia="Times New Roman" w:hAnsi="Times New Roman" w:cs="Times New Roman"/>
+          <w:sz w:val="24"/>
+          <w:szCs w:val="24"/>
+          <w:lang w:eastAsia="uk-UA"/>
+        </w:rPr>
+        <w:t xml:space="preserve"> (використовуючи інформацію, яку надає </w:t>
+      </w:r>
+      <w:proofErr w:type="spellStart"/>
       <w:r>
         <w:rPr>
           <w:rFonts w:ascii="Arial" w:eastAsia="Times New Roman" w:hAnsi="Arial" w:cs="Arial"/>
+          <w:b/>
+          <w:bCs/>
           <w:color w:val="000000"/>
           <w:sz w:val="20"/>
           <w:szCs w:val="20"/>
           <w:lang w:eastAsia="uk-UA"/>
         </w:rPr>
-        <w:t>Оскільки у мене інколи з’являються проблеми вибору фільмів або серіалів за певними  критеріями, то я хочу зробити сайт, який буде допомагати мені та іншим людям в цьому.</w:t>
-      </w:r>
-    </w:p>
-    <w:p>
-      <w:pPr>
-        <w:spacing w:after="80" w:line="360" w:lineRule="auto"/>
-        <w:ind w:firstLine="709"/>
-        <w:rPr>
-          <w:rFonts w:ascii="Times New Roman" w:eastAsia="Times New Roman" w:hAnsi="Times New Roman" w:cs="Times New Roman"/>
-          <w:sz w:val="24"/>
-          <w:szCs w:val="24"/>
-          <w:lang w:eastAsia="uk-UA"/>
-        </w:rPr>
-      </w:pPr>
+        <w:t>TheTVDB</w:t>
+      </w:r>
+      <w:proofErr w:type="spellEnd"/>
       <w:r>
         <w:rPr>
           <w:rFonts w:ascii="Arial" w:eastAsia="Times New Roman" w:hAnsi="Arial" w:cs="Arial"/>
+          <w:b/>
+          <w:bCs/>
           <w:color w:val="000000"/>
           <w:sz w:val="20"/>
           <w:szCs w:val="20"/>
           <w:lang w:eastAsia="uk-UA"/>
         </w:rPr>
-        <w:t xml:space="preserve">Цей сайт буде пропонувати користувачам в режимі онлайн заповнити невелику анкету із різними даними про їхні вподобання щодо кінематографу та різними критеріями вибору фільмів, серіалів чи телепередач (сюди будуть входити жанр, тривалість, режисер, актори, рейтинги, рік виходу в прокат, мова). Після заповнення анкети на сайті буде генеруватися своєрідний </w:t>
-      </w:r>
-      <w:proofErr w:type="spellStart"/>
+        <w:t xml:space="preserve"> </w:t>
+      </w:r>
       <w:r>
         <w:rPr>
           <w:rFonts w:ascii="Arial" w:eastAsia="Times New Roman" w:hAnsi="Arial" w:cs="Arial"/>
-          <w:b/>
           <w:bCs/>
-          <w:i/>
-          <w:iCs/>
-          <w:color w:val="222222"/>
-          <w:sz w:val="20"/>
-          <w:szCs w:val="20"/>
-          <w:shd w:val="clear" w:color="auto" w:fill="FFFFFF"/>
-          <w:lang w:eastAsia="uk-UA"/>
-        </w:rPr>
-        <w:t>films</w:t>
-      </w:r>
-      <w:proofErr w:type="spellEnd"/>
-      <w:r>
-        <w:rPr>
-          <w:rFonts w:ascii="Arial" w:eastAsia="Times New Roman" w:hAnsi="Arial" w:cs="Arial"/>
-          <w:b/>
-          <w:bCs/>
-          <w:i/>
-          <w:iCs/>
-          <w:color w:val="222222"/>
-          <w:sz w:val="20"/>
-          <w:szCs w:val="20"/>
-          <w:shd w:val="clear" w:color="auto" w:fill="FFFFFF"/>
-          <w:lang w:eastAsia="uk-UA"/>
-        </w:rPr>
-        <w:t xml:space="preserve"> </w:t>
-      </w:r>
-      <w:proofErr w:type="spellStart"/>
-      <w:r>
-        <w:rPr>
-          <w:rFonts w:ascii="Arial" w:eastAsia="Times New Roman" w:hAnsi="Arial" w:cs="Arial"/>
-          <w:b/>
-          <w:bCs/>
-          <w:i/>
-          <w:iCs/>
-          <w:color w:val="222222"/>
-          <w:sz w:val="20"/>
-          <w:szCs w:val="20"/>
-          <w:shd w:val="clear" w:color="auto" w:fill="FFFFFF"/>
-          <w:lang w:eastAsia="uk-UA"/>
-        </w:rPr>
-        <w:t>calendar</w:t>
-      </w:r>
-      <w:proofErr w:type="spellEnd"/>
-      <w:r>
-        <w:rPr>
-          <w:rFonts w:ascii="Arial" w:eastAsia="Times New Roman" w:hAnsi="Arial" w:cs="Arial"/>
-          <w:color w:val="222222"/>
-          <w:sz w:val="20"/>
-          <w:szCs w:val="20"/>
-          <w:shd w:val="clear" w:color="auto" w:fill="FFFFFF"/>
-          <w:lang w:eastAsia="uk-UA"/>
-        </w:rPr>
-        <w:t xml:space="preserve"> на кожен день або на проміжок часу, який користувач </w:t>
-      </w:r>
-      <w:proofErr w:type="spellStart"/>
-      <w:r>
-        <w:rPr>
-          <w:rFonts w:ascii="Arial" w:eastAsia="Times New Roman" w:hAnsi="Arial" w:cs="Arial"/>
-          <w:color w:val="222222"/>
-          <w:sz w:val="20"/>
-          <w:szCs w:val="20"/>
-          <w:shd w:val="clear" w:color="auto" w:fill="FFFFFF"/>
-          <w:lang w:eastAsia="uk-UA"/>
-        </w:rPr>
-        <w:t>обере</w:t>
-      </w:r>
-      <w:proofErr w:type="spellEnd"/>
-      <w:r>
-        <w:rPr>
-          <w:rFonts w:ascii="Arial" w:eastAsia="Times New Roman" w:hAnsi="Arial" w:cs="Arial"/>
-          <w:color w:val="222222"/>
-          <w:sz w:val="20"/>
-          <w:szCs w:val="20"/>
-          <w:shd w:val="clear" w:color="auto" w:fill="FFFFFF"/>
-          <w:lang w:eastAsia="uk-UA"/>
-        </w:rPr>
-        <w:t xml:space="preserve">. Замість пустих квадратиків (як у звичайному календарі) у мене будуть </w:t>
-      </w:r>
-      <w:proofErr w:type="spellStart"/>
-      <w:r>
-        <w:rPr>
-          <w:rFonts w:ascii="Arial" w:eastAsia="Times New Roman" w:hAnsi="Arial" w:cs="Arial"/>
-          <w:color w:val="222222"/>
-          <w:sz w:val="20"/>
-          <w:szCs w:val="20"/>
-          <w:shd w:val="clear" w:color="auto" w:fill="FFFFFF"/>
-          <w:lang w:eastAsia="uk-UA"/>
-        </w:rPr>
-        <w:t>постери</w:t>
-      </w:r>
-      <w:proofErr w:type="spellEnd"/>
-      <w:r>
-        <w:rPr>
-          <w:rFonts w:ascii="Arial" w:eastAsia="Times New Roman" w:hAnsi="Arial" w:cs="Arial"/>
-          <w:color w:val="222222"/>
-          <w:sz w:val="20"/>
-          <w:szCs w:val="20"/>
-          <w:shd w:val="clear" w:color="auto" w:fill="FFFFFF"/>
-          <w:lang w:eastAsia="uk-UA"/>
-        </w:rPr>
-        <w:t xml:space="preserve"> фільмів, натиснувши на кожен з яких можна буде перейти на сторінку з інформацією про даний фільм. Відбір фільмів буде здійснюватися врахуванням заповненої анкети., З фільмів, які будуть однаково підходити по критеріях, відбір  буде у випадковому порядку. Згенерований календар можна буде відправити на пошту або зберегти. </w:t>
-      </w:r>
-    </w:p>
-    <w:p>
-      <w:pPr>
-        <w:spacing w:after="80" w:line="360" w:lineRule="auto"/>
-        <w:ind w:firstLine="709"/>
-      </w:pPr>
-      <w:r>
-        <w:rPr>
-          <w:rFonts w:ascii="Arial" w:eastAsia="Times New Roman" w:hAnsi="Arial" w:cs="Arial"/>
           <w:color w:val="000000"/>
           <w:sz w:val="20"/>
           <w:szCs w:val="20"/>
-          <w:lang w:eastAsia="uk-UA"/>
-        </w:rPr>
-        <w:t xml:space="preserve">Ідеї для подальшого розвитку - надання можливості користувачам створювати свої аккаунти, зберігати інформацію з критеріями відбору та </w:t>
+          <w:lang w:val="en-US" w:eastAsia="uk-UA"/>
+        </w:rPr>
+        <w:t>API</w:t>
+      </w:r>
+      <w:r>
+        <w:rPr>
+          <w:rFonts w:ascii="Times New Roman" w:eastAsia="Times New Roman" w:hAnsi="Times New Roman" w:cs="Times New Roman"/>
+          <w:sz w:val="24"/>
+          <w:szCs w:val="24"/>
+          <w:lang w:eastAsia="uk-UA"/>
+        </w:rPr>
+        <w:t>)</w:t>
+      </w:r>
+      <w:r>
+        <w:rPr>
+          <w:rFonts w:ascii="Times New Roman" w:eastAsia="Times New Roman" w:hAnsi="Times New Roman" w:cs="Times New Roman"/>
+          <w:sz w:val="24"/>
+          <w:szCs w:val="24"/>
+          <w:lang w:eastAsia="uk-UA"/>
+        </w:rPr>
+        <w:t>;</w:t>
+      </w:r>
+    </w:p>
+    <w:p>
+      <w:pPr>
+        <w:pStyle w:val="a4"/>
+        <w:numPr>
+          <w:ilvl w:val="0"/>
+          <w:numId w:val="1"/>
+        </w:numPr>
+        <w:spacing w:after="80" w:line="360" w:lineRule="auto"/>
+        <w:rPr>
+          <w:rFonts w:ascii="Times New Roman" w:eastAsia="Times New Roman" w:hAnsi="Times New Roman" w:cs="Times New Roman"/>
+          <w:sz w:val="24"/>
+          <w:szCs w:val="24"/>
+          <w:lang w:eastAsia="uk-UA"/>
+        </w:rPr>
+      </w:pPr>
+      <w:r>
+        <w:rPr>
+          <w:rFonts w:ascii="Times New Roman" w:eastAsia="Times New Roman" w:hAnsi="Times New Roman" w:cs="Times New Roman"/>
+          <w:sz w:val="24"/>
+          <w:szCs w:val="24"/>
+          <w:lang w:eastAsia="uk-UA"/>
+        </w:rPr>
+        <w:t xml:space="preserve">Досліджу те, які з найпопулярніших серіалів, </w:t>
+      </w:r>
+      <w:r>
+        <w:rPr>
+          <w:rFonts w:ascii="Times New Roman" w:eastAsia="Times New Roman" w:hAnsi="Times New Roman" w:cs="Times New Roman"/>
+          <w:sz w:val="24"/>
+          <w:szCs w:val="24"/>
+          <w:lang w:eastAsia="uk-UA"/>
+        </w:rPr>
+        <w:t>найдавніше вийшли в прокат (використовуючи інформацію</w:t>
+      </w:r>
+      <w:r>
+        <w:rPr>
+          <w:rFonts w:ascii="Times New Roman" w:eastAsia="Times New Roman" w:hAnsi="Times New Roman" w:cs="Times New Roman"/>
+          <w:sz w:val="24"/>
+          <w:szCs w:val="24"/>
+          <w:lang w:eastAsia="uk-UA"/>
+        </w:rPr>
+        <w:t xml:space="preserve"> із </w:t>
       </w:r>
       <w:proofErr w:type="spellStart"/>
       <w:r>
         <w:rPr>
-          <w:rFonts w:ascii="Arial" w:eastAsia="Times New Roman" w:hAnsi="Arial" w:cs="Arial"/>
+          <w:rFonts w:ascii="Times New Roman" w:eastAsia="Times New Roman" w:hAnsi="Times New Roman" w:cs="Times New Roman"/>
+          <w:b/>
+          <w:bCs/>
           <w:color w:val="000000"/>
-          <w:sz w:val="20"/>
-          <w:szCs w:val="20"/>
-          <w:lang w:eastAsia="uk-UA"/>
-        </w:rPr>
-        <w:t>результами</w:t>
+          <w:sz w:val="24"/>
+          <w:szCs w:val="24"/>
+          <w:lang w:eastAsia="uk-UA"/>
+        </w:rPr>
+        <w:t>TheTVDB</w:t>
       </w:r>
       <w:proofErr w:type="spellEnd"/>
       <w:r>
         <w:rPr>
-          <w:rFonts w:ascii="Arial" w:eastAsia="Times New Roman" w:hAnsi="Arial" w:cs="Arial"/>
+          <w:rFonts w:ascii="Times New Roman" w:eastAsia="Times New Roman" w:hAnsi="Times New Roman" w:cs="Times New Roman"/>
+          <w:b/>
+          <w:bCs/>
           <w:color w:val="000000"/>
-          <w:sz w:val="20"/>
-          <w:szCs w:val="20"/>
-          <w:lang w:eastAsia="uk-UA"/>
-        </w:rPr>
-        <w:t xml:space="preserve"> відбору в базі даних на сайті на сво</w:t>
+          <w:sz w:val="24"/>
+          <w:szCs w:val="24"/>
+          <w:lang w:eastAsia="uk-UA"/>
+        </w:rPr>
+        <w:t xml:space="preserve"> </w:t>
+      </w:r>
+      <w:r>
+        <w:rPr>
+          <w:rFonts w:ascii="Times New Roman" w:eastAsia="Times New Roman" w:hAnsi="Times New Roman" w:cs="Times New Roman"/>
+          <w:bCs/>
+          <w:color w:val="000000"/>
+          <w:sz w:val="24"/>
+          <w:szCs w:val="24"/>
+          <w:lang w:val="en-US" w:eastAsia="uk-UA"/>
+        </w:rPr>
+        <w:t>API</w:t>
+      </w:r>
+      <w:r>
+        <w:rPr>
+          <w:rFonts w:ascii="Times New Roman" w:eastAsia="Times New Roman" w:hAnsi="Times New Roman" w:cs="Times New Roman"/>
+          <w:bCs/>
+          <w:color w:val="000000"/>
+          <w:sz w:val="24"/>
+          <w:szCs w:val="24"/>
+          <w:lang w:eastAsia="uk-UA"/>
+        </w:rPr>
+        <w:t xml:space="preserve"> про дати виходів перших серій серіалів</w:t>
+      </w:r>
+      <w:r>
+        <w:rPr>
+          <w:rFonts w:ascii="Times New Roman" w:eastAsia="Times New Roman" w:hAnsi="Times New Roman" w:cs="Times New Roman"/>
+          <w:sz w:val="24"/>
+          <w:szCs w:val="24"/>
+          <w:lang w:eastAsia="uk-UA"/>
+        </w:rPr>
+        <w:t>)</w:t>
+      </w:r>
+      <w:r>
+        <w:rPr>
+          <w:rFonts w:ascii="Times New Roman" w:eastAsia="Times New Roman" w:hAnsi="Times New Roman" w:cs="Times New Roman"/>
+          <w:sz w:val="24"/>
+          <w:szCs w:val="24"/>
+          <w:lang w:eastAsia="uk-UA"/>
+        </w:rPr>
+        <w:t>;</w:t>
+      </w:r>
+    </w:p>
+    <w:p>
+      <w:pPr>
+        <w:pStyle w:val="a4"/>
+        <w:numPr>
+          <w:ilvl w:val="0"/>
+          <w:numId w:val="1"/>
+        </w:numPr>
+        <w:spacing w:after="80" w:line="360" w:lineRule="auto"/>
+        <w:rPr>
+          <w:rFonts w:ascii="Times New Roman" w:eastAsia="Times New Roman" w:hAnsi="Times New Roman" w:cs="Times New Roman"/>
+          <w:sz w:val="24"/>
+          <w:szCs w:val="24"/>
+          <w:lang w:eastAsia="uk-UA"/>
+        </w:rPr>
+      </w:pPr>
+      <w:r>
+        <w:rPr>
+          <w:rFonts w:ascii="Times New Roman" w:eastAsia="Times New Roman" w:hAnsi="Times New Roman" w:cs="Times New Roman"/>
+          <w:sz w:val="24"/>
+          <w:szCs w:val="24"/>
+          <w:lang w:eastAsia="uk-UA"/>
+        </w:rPr>
+        <w:t xml:space="preserve">Використаю дані про кількість сезонів у кожному серіалі та зроблю дослідження того, які популярні серіали </w:t>
+      </w:r>
+      <w:proofErr w:type="spellStart"/>
+      <w:r>
+        <w:rPr>
+          <w:rFonts w:ascii="Times New Roman" w:eastAsia="Times New Roman" w:hAnsi="Times New Roman" w:cs="Times New Roman"/>
+          <w:sz w:val="24"/>
+          <w:szCs w:val="24"/>
+          <w:lang w:val="ru-RU" w:eastAsia="uk-UA"/>
+        </w:rPr>
+        <w:t>мають</w:t>
+      </w:r>
+      <w:proofErr w:type="spellEnd"/>
+      <w:r>
+        <w:rPr>
+          <w:rFonts w:ascii="Times New Roman" w:eastAsia="Times New Roman" w:hAnsi="Times New Roman" w:cs="Times New Roman"/>
+          <w:sz w:val="24"/>
+          <w:szCs w:val="24"/>
+          <w:lang w:val="ru-RU" w:eastAsia="uk-UA"/>
+        </w:rPr>
+        <w:t xml:space="preserve"> </w:t>
+      </w:r>
+      <w:proofErr w:type="spellStart"/>
+      <w:r>
+        <w:rPr>
+          <w:rFonts w:ascii="Times New Roman" w:eastAsia="Times New Roman" w:hAnsi="Times New Roman" w:cs="Times New Roman"/>
+          <w:sz w:val="24"/>
+          <w:szCs w:val="24"/>
+          <w:lang w:val="ru-RU" w:eastAsia="uk-UA"/>
+        </w:rPr>
+        <w:t>найб</w:t>
+      </w:r>
+      <w:r>
+        <w:rPr>
+          <w:rFonts w:ascii="Times New Roman" w:eastAsia="Times New Roman" w:hAnsi="Times New Roman" w:cs="Times New Roman"/>
+          <w:sz w:val="24"/>
+          <w:szCs w:val="24"/>
+          <w:lang w:eastAsia="uk-UA"/>
+        </w:rPr>
+        <w:t>ільше</w:t>
+      </w:r>
+      <w:proofErr w:type="spellEnd"/>
+      <w:r>
+        <w:rPr>
+          <w:rFonts w:ascii="Times New Roman" w:eastAsia="Times New Roman" w:hAnsi="Times New Roman" w:cs="Times New Roman"/>
+          <w:sz w:val="24"/>
+          <w:szCs w:val="24"/>
+          <w:lang w:eastAsia="uk-UA"/>
+        </w:rPr>
+        <w:t xml:space="preserve"> сезонів</w:t>
+      </w:r>
+      <w:r>
+        <w:rPr>
+          <w:rFonts w:ascii="Times New Roman" w:eastAsia="Times New Roman" w:hAnsi="Times New Roman" w:cs="Times New Roman"/>
+          <w:sz w:val="24"/>
+          <w:szCs w:val="24"/>
+          <w:lang w:val="ru-RU" w:eastAsia="uk-UA"/>
+        </w:rPr>
+        <w:t>;</w:t>
+      </w:r>
+    </w:p>
+    <w:p>
+      <w:pPr>
+        <w:pStyle w:val="a4"/>
+        <w:numPr>
+          <w:ilvl w:val="0"/>
+          <w:numId w:val="1"/>
+        </w:numPr>
+        <w:spacing w:after="80" w:line="360" w:lineRule="auto"/>
+        <w:rPr>
+          <w:rFonts w:ascii="Times New Roman" w:eastAsia="Times New Roman" w:hAnsi="Times New Roman" w:cs="Times New Roman"/>
+          <w:sz w:val="24"/>
+          <w:szCs w:val="24"/>
+          <w:lang w:eastAsia="uk-UA"/>
+        </w:rPr>
+      </w:pPr>
+      <w:r>
+        <w:rPr>
+          <w:rFonts w:ascii="Times New Roman" w:eastAsia="Times New Roman" w:hAnsi="Times New Roman" w:cs="Times New Roman"/>
+          <w:sz w:val="24"/>
+          <w:szCs w:val="24"/>
+          <w:lang w:eastAsia="uk-UA"/>
+        </w:rPr>
+        <w:t>Зроблю дослідження того, які слова найчастіше трапляються у назвах серіалів.</w:t>
       </w:r>
       <w:bookmarkStart w:id="0" w:name="_GoBack"/>
       <w:bookmarkEnd w:id="0"/>
-      <w:r>
-        <w:rPr>
-          <w:rFonts w:ascii="Arial" w:eastAsia="Times New Roman" w:hAnsi="Arial" w:cs="Arial"/>
-          <w:color w:val="000000"/>
-          <w:sz w:val="20"/>
-          <w:szCs w:val="20"/>
-          <w:lang w:eastAsia="uk-UA"/>
-        </w:rPr>
-        <w:t>єму аккаунті та залишати відгуки про переглянуті фільми</w:t>
-      </w:r>
-      <w:r>
-        <w:rPr>
-          <w:rFonts w:ascii="Arial" w:hAnsi="Arial" w:cs="Arial"/>
-          <w:color w:val="000000"/>
-          <w:sz w:val="20"/>
-          <w:szCs w:val="20"/>
-        </w:rPr>
-        <w:t xml:space="preserve">, ділитись своїм календарем у </w:t>
-      </w:r>
-      <w:proofErr w:type="spellStart"/>
-      <w:r>
-        <w:rPr>
-          <w:rFonts w:ascii="Arial" w:hAnsi="Arial" w:cs="Arial"/>
-          <w:color w:val="000000"/>
-          <w:sz w:val="20"/>
-          <w:szCs w:val="20"/>
-        </w:rPr>
-        <w:t>соцмежерах</w:t>
-      </w:r>
-      <w:proofErr w:type="spellEnd"/>
-      <w:r>
-        <w:rPr>
-          <w:rFonts w:ascii="Arial" w:eastAsia="Times New Roman" w:hAnsi="Arial" w:cs="Arial"/>
-          <w:color w:val="000000"/>
-          <w:sz w:val="20"/>
-          <w:szCs w:val="20"/>
-          <w:lang w:eastAsia="uk-UA"/>
-        </w:rPr>
-        <w:t>.</w:t>
-      </w:r>
     </w:p>
     <w:sectPr>
       <w:pgSz w:w="11906" w:h="16838"/>
@@ -266,6 +558,127 @@
     </w:sectPr>
   </w:body>
 </w:document>
+</file>
+
+<file path=word/numbering.xml><?xml version="1.0" encoding="utf-8"?>
+<w:numbering xmlns:wpc="http://schemas.microsoft.com/office/word/2010/wordprocessingCanvas" xmlns:cx="http://schemas.microsoft.com/office/drawing/2014/chartex" xmlns:cx1="http://schemas.microsoft.com/office/drawing/2015/9/8/chartex" xmlns:cx2="http://schemas.microsoft.com/office/drawing/2015/10/21/chartex" xmlns:cx3="http://schemas.microsoft.com/office/drawing/2016/5/9/chartex" xmlns:cx4="http://schemas.microsoft.com/office/drawing/2016/5/10/chartex" xmlns:cx5="http://schemas.microsoft.com/office/drawing/2016/5/11/chartex" xmlns:cx6="http://schemas.microsoft.com/office/drawing/2016/5/12/chartex" xmlns:cx7="http://schemas.microsoft.com/office/drawing/2016/5/13/chartex" xmlns:cx8="http://schemas.microsoft.com/office/drawing/2016/5/14/chartex" xmlns:mc="http://schemas.openxmlformats.org/markup-compatibility/2006" xmlns:o="urn:schemas-microsoft-com:office:office" xmlns:r="http://schemas.openxmlformats.org/officeDocument/2006/relationships" xmlns:m="http://schemas.openxmlformats.org/officeDocument/2006/math" xmlns:v="urn:schemas-microsoft-com:vml" xmlns:wp14="http://schemas.microsoft.com/office/word/2010/wordprocessingDrawing" xmlns:wp="http://schemas.openxmlformats.org/drawingml/2006/wordprocessingDrawing" xmlns:w10="urn:schemas-microsoft-com:office:word" xmlns:w="http://schemas.openxmlformats.org/wordprocessingml/2006/main" xmlns:w14="http://schemas.microsoft.com/office/word/2010/wordml" xmlns:w15="http://schemas.microsoft.com/office/word/2012/wordml" xmlns:w16se="http://schemas.microsoft.com/office/word/2015/wordml/symex" xmlns:wpg="http://schemas.microsoft.com/office/word/2010/wordprocessingGroup" xmlns:wpi="http://schemas.microsoft.com/office/word/2010/wordprocessingInk" xmlns:wne="http://schemas.microsoft.com/office/word/2006/wordml" xmlns:wps="http://schemas.microsoft.com/office/word/2010/wordprocessingShape" mc:Ignorable="w14 w15 w16se wp14">
+  <w:abstractNum w:abstractNumId="0" w15:restartNumberingAfterBreak="0">
+    <w:nsid w:val="6E5F036C"/>
+    <w:multiLevelType w:val="hybridMultilevel"/>
+    <w:tmpl w:val="FF667FD8"/>
+    <w:lvl w:ilvl="0" w:tplc="04220001">
+      <w:start w:val="1"/>
+      <w:numFmt w:val="bullet"/>
+      <w:lvlText w:val=""/>
+      <w:lvlJc w:val="left"/>
+      <w:pPr>
+        <w:ind w:left="720" w:hanging="360"/>
+      </w:pPr>
+      <w:rPr>
+        <w:rFonts w:ascii="Symbol" w:hAnsi="Symbol" w:hint="default"/>
+      </w:rPr>
+    </w:lvl>
+    <w:lvl w:ilvl="1" w:tplc="04220003" w:tentative="1">
+      <w:start w:val="1"/>
+      <w:numFmt w:val="bullet"/>
+      <w:lvlText w:val="o"/>
+      <w:lvlJc w:val="left"/>
+      <w:pPr>
+        <w:ind w:left="1440" w:hanging="360"/>
+      </w:pPr>
+      <w:rPr>
+        <w:rFonts w:ascii="Courier New" w:hAnsi="Courier New" w:cs="Courier New" w:hint="default"/>
+      </w:rPr>
+    </w:lvl>
+    <w:lvl w:ilvl="2" w:tplc="04220005" w:tentative="1">
+      <w:start w:val="1"/>
+      <w:numFmt w:val="bullet"/>
+      <w:lvlText w:val=""/>
+      <w:lvlJc w:val="left"/>
+      <w:pPr>
+        <w:ind w:left="2160" w:hanging="360"/>
+      </w:pPr>
+      <w:rPr>
+        <w:rFonts w:ascii="Wingdings" w:hAnsi="Wingdings" w:hint="default"/>
+      </w:rPr>
+    </w:lvl>
+    <w:lvl w:ilvl="3" w:tplc="04220001" w:tentative="1">
+      <w:start w:val="1"/>
+      <w:numFmt w:val="bullet"/>
+      <w:lvlText w:val=""/>
+      <w:lvlJc w:val="left"/>
+      <w:pPr>
+        <w:ind w:left="2880" w:hanging="360"/>
+      </w:pPr>
+      <w:rPr>
+        <w:rFonts w:ascii="Symbol" w:hAnsi="Symbol" w:hint="default"/>
+      </w:rPr>
+    </w:lvl>
+    <w:lvl w:ilvl="4" w:tplc="04220003" w:tentative="1">
+      <w:start w:val="1"/>
+      <w:numFmt w:val="bullet"/>
+      <w:lvlText w:val="o"/>
+      <w:lvlJc w:val="left"/>
+      <w:pPr>
+        <w:ind w:left="3600" w:hanging="360"/>
+      </w:pPr>
+      <w:rPr>
+        <w:rFonts w:ascii="Courier New" w:hAnsi="Courier New" w:cs="Courier New" w:hint="default"/>
+      </w:rPr>
+    </w:lvl>
+    <w:lvl w:ilvl="5" w:tplc="04220005" w:tentative="1">
+      <w:start w:val="1"/>
+      <w:numFmt w:val="bullet"/>
+      <w:lvlText w:val=""/>
+      <w:lvlJc w:val="left"/>
+      <w:pPr>
+        <w:ind w:left="4320" w:hanging="360"/>
+      </w:pPr>
+      <w:rPr>
+        <w:rFonts w:ascii="Wingdings" w:hAnsi="Wingdings" w:hint="default"/>
+      </w:rPr>
+    </w:lvl>
+    <w:lvl w:ilvl="6" w:tplc="04220001" w:tentative="1">
+      <w:start w:val="1"/>
+      <w:numFmt w:val="bullet"/>
+      <w:lvlText w:val=""/>
+      <w:lvlJc w:val="left"/>
+      <w:pPr>
+        <w:ind w:left="5040" w:hanging="360"/>
+      </w:pPr>
+      <w:rPr>
+        <w:rFonts w:ascii="Symbol" w:hAnsi="Symbol" w:hint="default"/>
+      </w:rPr>
+    </w:lvl>
+    <w:lvl w:ilvl="7" w:tplc="04220003" w:tentative="1">
+      <w:start w:val="1"/>
+      <w:numFmt w:val="bullet"/>
+      <w:lvlText w:val="o"/>
+      <w:lvlJc w:val="left"/>
+      <w:pPr>
+        <w:ind w:left="5760" w:hanging="360"/>
+      </w:pPr>
+      <w:rPr>
+        <w:rFonts w:ascii="Courier New" w:hAnsi="Courier New" w:cs="Courier New" w:hint="default"/>
+      </w:rPr>
+    </w:lvl>
+    <w:lvl w:ilvl="8" w:tplc="04220005" w:tentative="1">
+      <w:start w:val="1"/>
+      <w:numFmt w:val="bullet"/>
+      <w:lvlText w:val=""/>
+      <w:lvlJc w:val="left"/>
+      <w:pPr>
+        <w:ind w:left="6480" w:hanging="360"/>
+      </w:pPr>
+      <w:rPr>
+        <w:rFonts w:ascii="Wingdings" w:hAnsi="Wingdings" w:hint="default"/>
+      </w:rPr>
+    </w:lvl>
+  </w:abstractNum>
+  <w:num w:numId="1">
+    <w:abstractNumId w:val="0"/>
+  </w:num>
+</w:numbering>
 </file>
 
 <file path=word/styles.xml><?xml version="1.0" encoding="utf-8"?>
@@ -709,6 +1122,40 @@
       <w:lang w:eastAsia="uk-UA"/>
     </w:rPr>
   </w:style>
+  <w:style w:type="paragraph" w:styleId="a4">
+    <w:name w:val="List Paragraph"/>
+    <w:basedOn w:val="a"/>
+    <w:uiPriority w:val="34"/>
+    <w:qFormat/>
+    <w:rsid w:val="00732B2B"/>
+    <w:pPr>
+      <w:ind w:left="720"/>
+      <w:contextualSpacing/>
+    </w:pPr>
+  </w:style>
+  <w:style w:type="character" w:styleId="a5">
+    <w:name w:val="Hyperlink"/>
+    <w:basedOn w:val="a0"/>
+    <w:uiPriority w:val="99"/>
+    <w:unhideWhenUsed/>
+    <w:rsid w:val="00732B2B"/>
+    <w:rPr>
+      <w:color w:val="0563C1" w:themeColor="hyperlink"/>
+      <w:u w:val="single"/>
+    </w:rPr>
+  </w:style>
+  <w:style w:type="character" w:styleId="a6">
+    <w:name w:val="Mention"/>
+    <w:basedOn w:val="a0"/>
+    <w:uiPriority w:val="99"/>
+    <w:semiHidden/>
+    <w:unhideWhenUsed/>
+    <w:rsid w:val="00732B2B"/>
+    <w:rPr>
+      <w:color w:val="2B579A"/>
+      <w:shd w:val="clear" w:color="auto" w:fill="E6E6E6"/>
+    </w:rPr>
+  </w:style>
 </w:styles>
 </file>
 

</xml_diff>